<commit_message>
MAJ du rapport 15/01
</commit_message>
<xml_diff>
--- a/Min Makespan.docx
+++ b/Min Makespan.docx
@@ -50,8 +50,6 @@
       <w:r>
         <w:t xml:space="preserve"> et </w:t>
       </w:r>
-      <w:bookmarkStart w:id="0" w:name="_GoBack"/>
-      <w:bookmarkEnd w:id="0"/>
       <w:r>
         <w:t>M = 3</w:t>
       </w:r>
@@ -4406,6 +4404,9 @@
             </m:sup>
           </m:sSubSup>
           <m:r>
+            <m:rPr>
+              <m:sty m:val="p"/>
+            </m:rPr>
             <w:rPr>
               <w:rFonts w:ascii="Cambria Math" w:eastAsiaTheme="minorEastAsia" w:hAnsi="Cambria Math"/>
             </w:rPr>
@@ -4624,6 +4625,9 @@
             </m:sup>
           </m:sSubSup>
           <m:r>
+            <m:rPr>
+              <m:sty m:val="p"/>
+            </m:rPr>
             <w:rPr>
               <w:rFonts w:ascii="Cambria Math" w:eastAsiaTheme="minorEastAsia" w:hAnsi="Cambria Math"/>
             </w:rPr>
@@ -4777,6 +4781,9 @@
             </m:sup>
           </m:sSubSup>
           <m:r>
+            <m:rPr>
+              <m:sty m:val="p"/>
+            </m:rPr>
             <w:rPr>
               <w:rFonts w:ascii="Cambria Math" w:eastAsiaTheme="minorEastAsia" w:hAnsi="Cambria Math"/>
             </w:rPr>
@@ -4892,6 +4899,9 @@
             </m:sup>
           </m:sSubSup>
           <m:r>
+            <m:rPr>
+              <m:sty m:val="p"/>
+            </m:rPr>
             <w:rPr>
               <w:rFonts w:ascii="Cambria Math" w:eastAsiaTheme="minorEastAsia" w:hAnsi="Cambria Math"/>
             </w:rPr>
@@ -4967,6 +4977,9 @@
             </m:sub>
           </m:sSub>
           <m:r>
+            <m:rPr>
+              <m:sty m:val="p"/>
+            </m:rPr>
             <w:rPr>
               <w:rFonts w:ascii="Cambria Math" w:eastAsiaTheme="minorEastAsia" w:hAnsi="Cambria Math"/>
             </w:rPr>
@@ -5255,44 +5268,14 @@
                 <w:rFonts w:ascii="Cambria Math" w:eastAsiaTheme="minorEastAsia" w:hAnsi="Cambria Math"/>
                 <w:lang w:val="en-GB"/>
               </w:rPr>
-              <m:t>b</m:t>
-            </m:r>
-            <m:r>
-              <w:rPr>
-                <w:rFonts w:ascii="Cambria Math" w:eastAsiaTheme="minorEastAsia" w:hAnsi="Cambria Math"/>
-                <w:lang w:val="en-GB"/>
-              </w:rPr>
-              <m:t>orn</m:t>
-            </m:r>
-            <m:sSub>
-              <m:sSubPr>
-                <m:ctrlPr>
-                  <w:rPr>
-                    <w:rFonts w:ascii="Cambria Math" w:eastAsiaTheme="minorEastAsia" w:hAnsi="Cambria Math"/>
-                    <w:i/>
-                    <w:lang w:val="en-GB"/>
-                  </w:rPr>
-                </m:ctrlPr>
-              </m:sSubPr>
-              <m:e>
-                <m:r>
-                  <w:rPr>
-                    <w:rFonts w:ascii="Cambria Math" w:eastAsiaTheme="minorEastAsia" w:hAnsi="Cambria Math"/>
-                    <w:lang w:val="en-GB"/>
-                  </w:rPr>
-                  <m:t>e</m:t>
-                </m:r>
-              </m:e>
-              <m:sub>
-                <m:r>
-                  <w:rPr>
-                    <w:rFonts w:ascii="Cambria Math" w:eastAsiaTheme="minorEastAsia" w:hAnsi="Cambria Math"/>
-                    <w:lang w:val="en-GB"/>
-                  </w:rPr>
-                  <m:t>m</m:t>
-                </m:r>
-              </m:sub>
-            </m:sSub>
+              <m:t>born</m:t>
+            </m:r>
+            <m:r>
+              <w:rPr>
+                <w:rFonts w:ascii="Cambria Math" w:eastAsiaTheme="minorEastAsia" w:hAnsi="Cambria Math"/>
+              </w:rPr>
+              <m:t>eM</m:t>
+            </m:r>
             <m:r>
               <w:rPr>
                 <w:rFonts w:ascii="Cambria Math" w:eastAsiaTheme="minorEastAsia" w:hAnsi="Cambria Math"/>
@@ -5430,32 +5413,12 @@
               </w:rPr>
               <m:t>born</m:t>
             </m:r>
-            <m:sSub>
-              <m:sSubPr>
-                <m:ctrlPr>
-                  <w:rPr>
-                    <w:rFonts w:ascii="Cambria Math" w:eastAsiaTheme="minorEastAsia" w:hAnsi="Cambria Math"/>
-                    <w:i/>
-                  </w:rPr>
-                </m:ctrlPr>
-              </m:sSubPr>
-              <m:e>
-                <m:r>
-                  <w:rPr>
-                    <w:rFonts w:ascii="Cambria Math" w:eastAsiaTheme="minorEastAsia" w:hAnsi="Cambria Math"/>
-                  </w:rPr>
-                  <m:t>e</m:t>
-                </m:r>
-              </m:e>
-              <m:sub>
-                <m:r>
-                  <w:rPr>
-                    <w:rFonts w:ascii="Cambria Math" w:eastAsiaTheme="minorEastAsia" w:hAnsi="Cambria Math"/>
-                  </w:rPr>
-                  <m:t>m</m:t>
-                </m:r>
-              </m:sub>
-            </m:sSub>
+            <m:r>
+              <w:rPr>
+                <w:rFonts w:ascii="Cambria Math" w:eastAsiaTheme="minorEastAsia" w:hAnsi="Cambria Math"/>
+              </w:rPr>
+              <m:t>eM</m:t>
+            </m:r>
             <m:r>
               <w:rPr>
                 <w:rFonts w:ascii="Cambria Math" w:eastAsiaTheme="minorEastAsia" w:hAnsi="Cambria Math"/>
@@ -5631,32 +5594,12 @@
                 </w:rPr>
                 <m:t>born</m:t>
               </m:r>
-              <m:sSub>
-                <m:sSubPr>
-                  <m:ctrlPr>
-                    <w:rPr>
-                      <w:rFonts w:ascii="Cambria Math" w:eastAsiaTheme="minorEastAsia" w:hAnsi="Cambria Math"/>
-                      <w:i/>
-                    </w:rPr>
-                  </m:ctrlPr>
-                </m:sSubPr>
-                <m:e>
-                  <m:r>
-                    <w:rPr>
-                      <w:rFonts w:ascii="Cambria Math" w:eastAsiaTheme="minorEastAsia" w:hAnsi="Cambria Math"/>
-                    </w:rPr>
-                    <m:t>e</m:t>
-                  </m:r>
-                </m:e>
-                <m:sub>
-                  <m:r>
-                    <w:rPr>
-                      <w:rFonts w:ascii="Cambria Math" w:eastAsiaTheme="minorEastAsia" w:hAnsi="Cambria Math"/>
-                    </w:rPr>
-                    <m:t>m</m:t>
-                  </m:r>
-                </m:sub>
-              </m:sSub>
+              <m:r>
+                <w:rPr>
+                  <w:rFonts w:ascii="Cambria Math" w:eastAsiaTheme="minorEastAsia" w:hAnsi="Cambria Math"/>
+                </w:rPr>
+                <m:t>eM</m:t>
+              </m:r>
               <m:r>
                 <w:rPr>
                   <w:rFonts w:ascii="Cambria Math" w:eastAsiaTheme="minorEastAsia" w:hAnsi="Cambria Math"/>
@@ -5815,19 +5758,7 @@
                 <w:rPr>
                   <w:rFonts w:ascii="Cambria Math" w:eastAsiaTheme="minorEastAsia" w:hAnsi="Cambria Math"/>
                 </w:rPr>
-                <m:t>3</m:t>
-              </m:r>
-              <m:r>
-                <w:rPr>
-                  <w:rFonts w:ascii="Cambria Math" w:eastAsiaTheme="minorEastAsia" w:hAnsi="Cambria Math"/>
-                </w:rPr>
-                <m:t>m</m:t>
-              </m:r>
-              <m:r>
-                <w:rPr>
-                  <w:rFonts w:ascii="Cambria Math" w:eastAsiaTheme="minorEastAsia" w:hAnsi="Cambria Math"/>
-                </w:rPr>
-                <m:t>+3</m:t>
+                <m:t>3m+3</m:t>
               </m:r>
               <m:sSup>
                 <m:sSupPr>
@@ -5859,19 +5790,7 @@
                 <w:rPr>
                   <w:rFonts w:ascii="Cambria Math" w:eastAsiaTheme="minorEastAsia" w:hAnsi="Cambria Math"/>
                 </w:rPr>
-                <m:t>-</m:t>
-              </m:r>
-              <m:r>
-                <w:rPr>
-                  <w:rFonts w:ascii="Cambria Math" w:eastAsiaTheme="minorEastAsia" w:hAnsi="Cambria Math"/>
-                </w:rPr>
-                <m:t>3</m:t>
-              </m:r>
-              <m:r>
-                <w:rPr>
-                  <w:rFonts w:ascii="Cambria Math" w:eastAsiaTheme="minorEastAsia" w:hAnsi="Cambria Math"/>
-                </w:rPr>
-                <m:t>m</m:t>
+                <m:t>-3m</m:t>
               </m:r>
             </m:num>
             <m:den>
@@ -5987,32 +5906,12 @@
               </w:rPr>
               <m:t>born</m:t>
             </m:r>
-            <m:sSub>
-              <m:sSubPr>
-                <m:ctrlPr>
-                  <w:rPr>
-                    <w:rFonts w:ascii="Cambria Math" w:eastAsiaTheme="minorEastAsia" w:hAnsi="Cambria Math"/>
-                    <w:i/>
-                  </w:rPr>
-                </m:ctrlPr>
-              </m:sSubPr>
-              <m:e>
-                <m:r>
-                  <w:rPr>
-                    <w:rFonts w:ascii="Cambria Math" w:eastAsiaTheme="minorEastAsia" w:hAnsi="Cambria Math"/>
-                  </w:rPr>
-                  <m:t>e</m:t>
-                </m:r>
-              </m:e>
-              <m:sub>
-                <m:r>
-                  <w:rPr>
-                    <w:rFonts w:ascii="Cambria Math" w:eastAsiaTheme="minorEastAsia" w:hAnsi="Cambria Math"/>
-                  </w:rPr>
-                  <m:t>m</m:t>
-                </m:r>
-              </m:sub>
-            </m:sSub>
+            <m:r>
+              <w:rPr>
+                <w:rFonts w:ascii="Cambria Math" w:eastAsiaTheme="minorEastAsia" w:hAnsi="Cambria Math"/>
+              </w:rPr>
+              <m:t>eM</m:t>
+            </m:r>
             <m:r>
               <w:rPr>
                 <w:rFonts w:ascii="Cambria Math" w:eastAsiaTheme="minorEastAsia" w:hAnsi="Cambria Math"/>
@@ -6109,32 +6008,12 @@
               </w:rPr>
               <m:t>born</m:t>
             </m:r>
-            <m:sSub>
-              <m:sSubPr>
-                <m:ctrlPr>
-                  <w:rPr>
-                    <w:rFonts w:ascii="Cambria Math" w:eastAsiaTheme="minorEastAsia" w:hAnsi="Cambria Math"/>
-                    <w:i/>
-                  </w:rPr>
-                </m:ctrlPr>
-              </m:sSubPr>
-              <m:e>
-                <m:r>
-                  <w:rPr>
-                    <w:rFonts w:ascii="Cambria Math" w:eastAsiaTheme="minorEastAsia" w:hAnsi="Cambria Math"/>
-                  </w:rPr>
-                  <m:t>e</m:t>
-                </m:r>
-              </m:e>
-              <m:sub>
-                <m:r>
-                  <w:rPr>
-                    <w:rFonts w:ascii="Cambria Math" w:eastAsiaTheme="minorEastAsia" w:hAnsi="Cambria Math"/>
-                  </w:rPr>
-                  <m:t>m</m:t>
-                </m:r>
-              </m:sub>
-            </m:sSub>
+            <m:r>
+              <w:rPr>
+                <w:rFonts w:ascii="Cambria Math" w:eastAsiaTheme="minorEastAsia" w:hAnsi="Cambria Math"/>
+              </w:rPr>
+              <m:t>eM</m:t>
+            </m:r>
             <m:r>
               <w:rPr>
                 <w:rFonts w:ascii="Cambria Math" w:eastAsiaTheme="minorEastAsia" w:hAnsi="Cambria Math"/>
@@ -6222,6 +6101,8 @@
           <m:t>=3m</m:t>
         </m:r>
       </m:oMath>
+      <w:bookmarkStart w:id="0" w:name="_GoBack"/>
+      <w:bookmarkEnd w:id="0"/>
     </w:p>
     <w:p>
       <w:pPr>
@@ -8311,13 +8192,7 @@
             <w:rPr>
               <w:rFonts w:ascii="Cambria Math" w:eastAsiaTheme="minorEastAsia" w:hAnsi="Cambria Math"/>
             </w:rPr>
-            <m:t>=</m:t>
-          </m:r>
-          <m:r>
-            <w:rPr>
-              <w:rFonts w:ascii="Cambria Math" w:eastAsiaTheme="minorEastAsia" w:hAnsi="Cambria Math"/>
-            </w:rPr>
-            <m:t>3+4*floor</m:t>
+            <m:t>=3+4*floor</m:t>
           </m:r>
           <m:d>
             <m:dPr>
@@ -8519,13 +8394,7 @@
           <w:rPr>
             <w:rFonts w:ascii="Cambria Math" w:eastAsiaTheme="minorEastAsia" w:hAnsi="Cambria Math"/>
           </w:rPr>
-          <m:t>=</m:t>
-        </m:r>
-        <m:r>
-          <w:rPr>
-            <w:rFonts w:ascii="Cambria Math" w:eastAsiaTheme="minorEastAsia" w:hAnsi="Cambria Math"/>
-          </w:rPr>
-          <m:t>3 + 4*2+5*2=3+8+10=21</m:t>
+          <m:t>=3 + 4*2+5*2=3+8+10=21</m:t>
         </m:r>
       </m:oMath>
     </w:p>
@@ -10741,6 +10610,7 @@
     <w:lsdException w:name="HTML Sample" w:semiHidden="1" w:unhideWhenUsed="1"/>
     <w:lsdException w:name="HTML Typewriter" w:semiHidden="1" w:unhideWhenUsed="1"/>
     <w:lsdException w:name="HTML Variable" w:semiHidden="1" w:unhideWhenUsed="1"/>
+    <w:lsdException w:name="Normal Table" w:semiHidden="1" w:unhideWhenUsed="1"/>
     <w:lsdException w:name="annotation subject" w:semiHidden="1" w:unhideWhenUsed="1"/>
     <w:lsdException w:name="No List" w:semiHidden="1" w:unhideWhenUsed="1"/>
     <w:lsdException w:name="Outline List 1" w:semiHidden="1" w:unhideWhenUsed="1"/>
@@ -10787,8 +10657,10 @@
     <w:lsdException w:name="Table Subtle 2" w:semiHidden="1" w:unhideWhenUsed="1"/>
     <w:lsdException w:name="Table Web 1" w:semiHidden="1" w:unhideWhenUsed="1"/>
     <w:lsdException w:name="Table Web 2" w:semiHidden="1" w:unhideWhenUsed="1"/>
+    <w:lsdException w:name="Table Web 3" w:semiHidden="1" w:unhideWhenUsed="1"/>
     <w:lsdException w:name="Balloon Text" w:semiHidden="1" w:unhideWhenUsed="1"/>
     <w:lsdException w:name="Table Grid" w:uiPriority="39"/>
+    <w:lsdException w:name="Table Theme" w:semiHidden="1" w:unhideWhenUsed="1"/>
     <w:lsdException w:name="Placeholder Text" w:semiHidden="1"/>
     <w:lsdException w:name="No Spacing" w:uiPriority="1" w:qFormat="1"/>
     <w:lsdException w:name="Light Shading" w:uiPriority="60"/>

</xml_diff>

<commit_message>
Calculs de la partie théorique. Manque 1 question
</commit_message>
<xml_diff>
--- a/Min Makespan.docx
+++ b/Min Makespan.docx
@@ -6101,8 +6101,6 @@
           <m:t>=3m</m:t>
         </m:r>
       </m:oMath>
-      <w:bookmarkStart w:id="0" w:name="_GoBack"/>
-      <w:bookmarkEnd w:id="0"/>
     </w:p>
     <w:p>
       <w:pPr>
@@ -6354,11 +6352,340 @@
       <w:r>
         <w:rPr>
           <w:rFonts w:eastAsiaTheme="minorEastAsia"/>
-          <w:color w:val="FF0000"/>
         </w:rPr>
         <w:lastRenderedPageBreak/>
-        <w:t>Pour une raison inconnue, on a :</w:t>
-      </w:r>
+        <w:t>Si on suppose avoir uniquement 2</w:t>
+      </w:r>
+      <w:r>
+        <w:rPr>
+          <w:rFonts w:eastAsiaTheme="minorEastAsia"/>
+          <w:i/>
+          <w:iCs/>
+        </w:rPr>
+        <w:t>m</w:t>
+      </w:r>
+      <w:r>
+        <w:rPr>
+          <w:rFonts w:eastAsiaTheme="minorEastAsia"/>
+        </w:rPr>
+        <w:t xml:space="preserve"> tâches (seulement 2 tâches de durée </w:t>
+      </w:r>
+      <w:r>
+        <w:rPr>
+          <w:rFonts w:eastAsiaTheme="minorEastAsia"/>
+          <w:i/>
+          <w:iCs/>
+        </w:rPr>
+        <w:t>m</w:t>
+      </w:r>
+      <w:r>
+        <w:rPr>
+          <w:rFonts w:eastAsiaTheme="minorEastAsia"/>
+        </w:rPr>
+        <w:t xml:space="preserve">), on retrouve obligatoirement un </w:t>
+      </w:r>
+      <m:oMath>
+        <m:sSub>
+          <m:sSubPr>
+            <m:ctrlPr>
+              <w:rPr>
+                <w:rFonts w:ascii="Cambria Math" w:eastAsiaTheme="minorEastAsia" w:hAnsi="Cambria Math"/>
+                <w:i/>
+              </w:rPr>
+            </m:ctrlPr>
+          </m:sSubPr>
+          <m:e>
+            <m:r>
+              <w:rPr>
+                <w:rFonts w:ascii="Cambria Math" w:eastAsiaTheme="minorEastAsia" w:hAnsi="Cambria Math"/>
+              </w:rPr>
+              <m:t>T</m:t>
+            </m:r>
+          </m:e>
+          <m:sub>
+            <m:r>
+              <w:rPr>
+                <w:rFonts w:ascii="Cambria Math" w:eastAsiaTheme="minorEastAsia" w:hAnsi="Cambria Math"/>
+              </w:rPr>
+              <m:t>TLP</m:t>
+            </m:r>
+          </m:sub>
+        </m:sSub>
+        <m:r>
+          <w:rPr>
+            <w:rFonts w:ascii="Cambria Math" w:eastAsiaTheme="minorEastAsia" w:hAnsi="Cambria Math"/>
+          </w:rPr>
+          <m:t>=</m:t>
+        </m:r>
+        <m:sSub>
+          <m:sSubPr>
+            <m:ctrlPr>
+              <w:rPr>
+                <w:rFonts w:ascii="Cambria Math" w:eastAsiaTheme="minorEastAsia" w:hAnsi="Cambria Math"/>
+                <w:i/>
+              </w:rPr>
+            </m:ctrlPr>
+          </m:sSubPr>
+          <m:e>
+            <m:r>
+              <w:rPr>
+                <w:rFonts w:ascii="Cambria Math" w:eastAsiaTheme="minorEastAsia" w:hAnsi="Cambria Math"/>
+              </w:rPr>
+              <m:t>T</m:t>
+            </m:r>
+          </m:e>
+          <m:sub>
+            <m:r>
+              <w:rPr>
+                <w:rFonts w:ascii="Cambria Math" w:eastAsiaTheme="minorEastAsia" w:hAnsi="Cambria Math"/>
+              </w:rPr>
+              <m:t>opt</m:t>
+            </m:r>
+          </m:sub>
+        </m:sSub>
+      </m:oMath>
+      <w:r>
+        <w:rPr>
+          <w:rFonts w:eastAsiaTheme="minorEastAsia"/>
+        </w:rPr>
+        <w:t xml:space="preserve">. En effet, chaque machine a exactement 2 tâches, et chaque tâche a un « opposé » : la dernière tâche sera avec la première, l’avant-dernière avec la seconde, etc… De ce fait, les machines ont toutes un temps d’exécution </w:t>
+      </w:r>
+      <m:oMath>
+        <m:sSub>
+          <m:sSubPr>
+            <m:ctrlPr>
+              <w:rPr>
+                <w:rFonts w:ascii="Cambria Math" w:eastAsiaTheme="minorEastAsia" w:hAnsi="Cambria Math"/>
+                <w:i/>
+              </w:rPr>
+            </m:ctrlPr>
+          </m:sSubPr>
+          <m:e>
+            <m:r>
+              <w:rPr>
+                <w:rFonts w:ascii="Cambria Math" w:eastAsiaTheme="minorEastAsia" w:hAnsi="Cambria Math"/>
+              </w:rPr>
+              <m:t>d</m:t>
+            </m:r>
+          </m:e>
+          <m:sub>
+            <m:r>
+              <w:rPr>
+                <w:rFonts w:ascii="Cambria Math" w:eastAsiaTheme="minorEastAsia" w:hAnsi="Cambria Math"/>
+              </w:rPr>
+              <m:t>i</m:t>
+            </m:r>
+          </m:sub>
+        </m:sSub>
+        <m:r>
+          <w:rPr>
+            <w:rFonts w:ascii="Cambria Math" w:eastAsiaTheme="minorEastAsia" w:hAnsi="Cambria Math"/>
+          </w:rPr>
+          <m:t>+</m:t>
+        </m:r>
+        <m:sSub>
+          <m:sSubPr>
+            <m:ctrlPr>
+              <w:rPr>
+                <w:rFonts w:ascii="Cambria Math" w:eastAsiaTheme="minorEastAsia" w:hAnsi="Cambria Math"/>
+                <w:i/>
+              </w:rPr>
+            </m:ctrlPr>
+          </m:sSubPr>
+          <m:e>
+            <m:r>
+              <w:rPr>
+                <w:rFonts w:ascii="Cambria Math" w:eastAsiaTheme="minorEastAsia" w:hAnsi="Cambria Math"/>
+              </w:rPr>
+              <m:t>d</m:t>
+            </m:r>
+          </m:e>
+          <m:sub>
+            <m:r>
+              <w:rPr>
+                <w:rFonts w:ascii="Cambria Math" w:eastAsiaTheme="minorEastAsia" w:hAnsi="Cambria Math"/>
+              </w:rPr>
+              <m:t>n-i</m:t>
+            </m:r>
+          </m:sub>
+        </m:sSub>
+        <m:r>
+          <w:rPr>
+            <w:rFonts w:ascii="Cambria Math" w:eastAsiaTheme="minorEastAsia" w:hAnsi="Cambria Math"/>
+          </w:rPr>
+          <m:t>=</m:t>
+        </m:r>
+        <m:d>
+          <m:dPr>
+            <m:begChr m:val="["/>
+            <m:endChr m:val="]"/>
+            <m:ctrlPr>
+              <w:rPr>
+                <w:rFonts w:ascii="Cambria Math" w:eastAsiaTheme="minorEastAsia" w:hAnsi="Cambria Math"/>
+                <w:i/>
+              </w:rPr>
+            </m:ctrlPr>
+          </m:dPr>
+          <m:e>
+            <m:r>
+              <w:rPr>
+                <w:rFonts w:ascii="Cambria Math" w:eastAsiaTheme="minorEastAsia" w:hAnsi="Cambria Math"/>
+              </w:rPr>
+              <m:t>2*m-</m:t>
+            </m:r>
+            <m:d>
+              <m:dPr>
+                <m:ctrlPr>
+                  <w:rPr>
+                    <w:rFonts w:ascii="Cambria Math" w:eastAsiaTheme="minorEastAsia" w:hAnsi="Cambria Math"/>
+                    <w:i/>
+                  </w:rPr>
+                </m:ctrlPr>
+              </m:dPr>
+              <m:e>
+                <m:r>
+                  <w:rPr>
+                    <w:rFonts w:ascii="Cambria Math" w:eastAsiaTheme="minorEastAsia" w:hAnsi="Cambria Math"/>
+                  </w:rPr>
+                  <m:t>i+1</m:t>
+                </m:r>
+              </m:e>
+            </m:d>
+          </m:e>
+        </m:d>
+        <m:r>
+          <w:rPr>
+            <w:rFonts w:ascii="Cambria Math" w:eastAsiaTheme="minorEastAsia" w:hAnsi="Cambria Math"/>
+          </w:rPr>
+          <m:t>+</m:t>
+        </m:r>
+        <m:d>
+          <m:dPr>
+            <m:begChr m:val="["/>
+            <m:endChr m:val="]"/>
+            <m:ctrlPr>
+              <w:rPr>
+                <w:rFonts w:ascii="Cambria Math" w:eastAsiaTheme="minorEastAsia" w:hAnsi="Cambria Math"/>
+                <w:i/>
+              </w:rPr>
+            </m:ctrlPr>
+          </m:dPr>
+          <m:e>
+            <m:r>
+              <w:rPr>
+                <w:rFonts w:ascii="Cambria Math" w:eastAsiaTheme="minorEastAsia" w:hAnsi="Cambria Math"/>
+              </w:rPr>
+              <m:t>m+i</m:t>
+            </m:r>
+          </m:e>
+        </m:d>
+        <m:r>
+          <w:rPr>
+            <w:rFonts w:ascii="Cambria Math" w:eastAsiaTheme="minorEastAsia" w:hAnsi="Cambria Math"/>
+          </w:rPr>
+          <m:t>=3*m-1</m:t>
+        </m:r>
+      </m:oMath>
+      <w:r>
+        <w:rPr>
+          <w:rFonts w:eastAsiaTheme="minorEastAsia"/>
+        </w:rPr>
+        <w:t>. Maintenant on rajoute la dernière tâche qui se lance sur M</w:t>
+      </w:r>
+      <w:r>
+        <w:rPr>
+          <w:rFonts w:eastAsiaTheme="minorEastAsia"/>
+          <w:vertAlign w:val="subscript"/>
+        </w:rPr>
+        <w:t>1</w:t>
+      </w:r>
+      <w:r>
+        <w:rPr>
+          <w:rFonts w:eastAsiaTheme="minorEastAsia"/>
+        </w:rPr>
+        <w:t xml:space="preserve"> (car toutes les taches se sont finies en même temps), on trouve :</w:t>
+      </w:r>
+    </w:p>
+    <w:p>
+      <w:pPr>
+        <w:rPr>
+          <w:rFonts w:eastAsiaTheme="minorEastAsia"/>
+        </w:rPr>
+      </w:pPr>
+      <m:oMathPara>
+        <m:oMath>
+          <m:sSub>
+            <m:sSubPr>
+              <m:ctrlPr>
+                <w:rPr>
+                  <w:rFonts w:ascii="Cambria Math" w:eastAsiaTheme="minorEastAsia" w:hAnsi="Cambria Math"/>
+                  <w:i/>
+                </w:rPr>
+              </m:ctrlPr>
+            </m:sSubPr>
+            <m:e>
+              <m:r>
+                <w:rPr>
+                  <w:rFonts w:ascii="Cambria Math" w:eastAsiaTheme="minorEastAsia" w:hAnsi="Cambria Math"/>
+                </w:rPr>
+                <m:t>T</m:t>
+              </m:r>
+            </m:e>
+            <m:sub>
+              <m:r>
+                <w:rPr>
+                  <w:rFonts w:ascii="Cambria Math" w:eastAsiaTheme="minorEastAsia" w:hAnsi="Cambria Math"/>
+                </w:rPr>
+                <m:t>LPT</m:t>
+              </m:r>
+            </m:sub>
+          </m:sSub>
+          <m:d>
+            <m:dPr>
+              <m:ctrlPr>
+                <w:rPr>
+                  <w:rFonts w:ascii="Cambria Math" w:eastAsiaTheme="minorEastAsia" w:hAnsi="Cambria Math"/>
+                  <w:i/>
+                </w:rPr>
+              </m:ctrlPr>
+            </m:dPr>
+            <m:e>
+              <m:sSub>
+                <m:sSubPr>
+                  <m:ctrlPr>
+                    <w:rPr>
+                      <w:rFonts w:ascii="Cambria Math" w:eastAsiaTheme="minorEastAsia" w:hAnsi="Cambria Math"/>
+                      <w:i/>
+                    </w:rPr>
+                  </m:ctrlPr>
+                </m:sSubPr>
+                <m:e>
+                  <m:r>
+                    <w:rPr>
+                      <w:rFonts w:ascii="Cambria Math" w:eastAsiaTheme="minorEastAsia" w:hAnsi="Cambria Math"/>
+                    </w:rPr>
+                    <m:t>I</m:t>
+                  </m:r>
+                </m:e>
+                <m:sub>
+                  <m:r>
+                    <w:rPr>
+                      <w:rFonts w:ascii="Cambria Math" w:eastAsiaTheme="minorEastAsia" w:hAnsi="Cambria Math"/>
+                    </w:rPr>
+                    <m:t>m</m:t>
+                  </m:r>
+                </m:sub>
+              </m:sSub>
+            </m:e>
+          </m:d>
+          <m:r>
+            <w:rPr>
+              <w:rFonts w:ascii="Cambria Math" w:eastAsiaTheme="minorEastAsia" w:hAnsi="Cambria Math"/>
+            </w:rPr>
+            <m:t>=3*m-1+m</m:t>
+          </m:r>
+        </m:oMath>
+      </m:oMathPara>
     </w:p>
     <w:p>
       <w:pPr>
@@ -6957,6 +7284,9 @@
             <w:pPr>
               <w:jc w:val="center"/>
             </w:pPr>
+            <w:r>
+              <w:t>9</w:t>
+            </w:r>
           </w:p>
         </w:tc>
         <w:tc>
@@ -6988,7 +7318,11 @@
               <w:bottom w:val="single" w:sz="4" w:space="0" w:color="auto"/>
             </w:tcBorders>
           </w:tcPr>
-          <w:p/>
+          <w:p>
+            <w:r>
+              <w:t>5</w:t>
+            </w:r>
+          </w:p>
         </w:tc>
         <w:tc>
           <w:tcPr>
@@ -7040,7 +7374,11 @@
               <w:bottom w:val="single" w:sz="4" w:space="0" w:color="auto"/>
             </w:tcBorders>
           </w:tcPr>
-          <w:p/>
+          <w:p>
+            <w:r>
+              <w:t>5</w:t>
+            </w:r>
+          </w:p>
         </w:tc>
         <w:tc>
           <w:tcPr>
@@ -7103,6 +7441,9 @@
             <w:pPr>
               <w:jc w:val="center"/>
             </w:pPr>
+            <w:r>
+              <w:t>9</w:t>
+            </w:r>
           </w:p>
         </w:tc>
         <w:tc>
@@ -7134,7 +7475,11 @@
               <w:bottom w:val="single" w:sz="4" w:space="0" w:color="auto"/>
             </w:tcBorders>
           </w:tcPr>
-          <w:p/>
+          <w:p>
+            <w:r>
+              <w:t>5</w:t>
+            </w:r>
+          </w:p>
         </w:tc>
         <w:tc>
           <w:tcPr>
@@ -7163,7 +7508,6 @@
             <w:tcBorders>
               <w:top w:val="single" w:sz="4" w:space="0" w:color="auto"/>
               <w:left w:val="single" w:sz="4" w:space="0" w:color="auto"/>
-              <w:bottom w:val="single" w:sz="4" w:space="0" w:color="auto"/>
             </w:tcBorders>
           </w:tcPr>
           <w:p/>
@@ -7241,6 +7585,9 @@
             <w:pPr>
               <w:jc w:val="center"/>
             </w:pPr>
+            <w:r>
+              <w:t>8</w:t>
+            </w:r>
           </w:p>
         </w:tc>
         <w:tc>
@@ -7272,7 +7619,11 @@
               <w:bottom w:val="single" w:sz="4" w:space="0" w:color="auto"/>
             </w:tcBorders>
           </w:tcPr>
-          <w:p/>
+          <w:p>
+            <w:r>
+              <w:t>6</w:t>
+            </w:r>
+          </w:p>
         </w:tc>
         <w:tc>
           <w:tcPr>
@@ -7300,6 +7651,7 @@
             <w:tcBorders>
               <w:top w:val="single" w:sz="4" w:space="0" w:color="auto"/>
               <w:bottom w:val="single" w:sz="4" w:space="0" w:color="auto"/>
+              <w:right w:val="single" w:sz="4" w:space="0" w:color="auto"/>
             </w:tcBorders>
           </w:tcPr>
           <w:p/>
@@ -7308,9 +7660,7 @@
           <w:tcPr>
             <w:tcW w:w="440" w:type="dxa"/>
             <w:tcBorders>
-              <w:top w:val="single" w:sz="4" w:space="0" w:color="auto"/>
-              <w:bottom w:val="single" w:sz="4" w:space="0" w:color="auto"/>
-              <w:right w:val="single" w:sz="4" w:space="0" w:color="auto"/>
+              <w:left w:val="single" w:sz="4" w:space="0" w:color="auto"/>
             </w:tcBorders>
           </w:tcPr>
           <w:p/>
@@ -7319,7 +7669,7 @@
           <w:tcPr>
             <w:tcW w:w="440" w:type="dxa"/>
             <w:tcBorders>
-              <w:left w:val="single" w:sz="4" w:space="0" w:color="auto"/>
+              <w:left w:val="nil"/>
             </w:tcBorders>
           </w:tcPr>
           <w:p/>
@@ -7379,6 +7729,9 @@
             <w:pPr>
               <w:jc w:val="center"/>
             </w:pPr>
+            <w:r>
+              <w:t>8</w:t>
+            </w:r>
           </w:p>
         </w:tc>
         <w:tc>
@@ -7410,7 +7763,11 @@
               <w:bottom w:val="single" w:sz="4" w:space="0" w:color="auto"/>
             </w:tcBorders>
           </w:tcPr>
-          <w:p/>
+          <w:p>
+            <w:r>
+              <w:t>6</w:t>
+            </w:r>
+          </w:p>
         </w:tc>
         <w:tc>
           <w:tcPr>
@@ -7436,7 +7793,6 @@
           <w:tcPr>
             <w:tcW w:w="440" w:type="dxa"/>
             <w:tcBorders>
-              <w:top w:val="single" w:sz="4" w:space="0" w:color="auto"/>
               <w:bottom w:val="single" w:sz="4" w:space="0" w:color="auto"/>
               <w:right w:val="single" w:sz="4" w:space="0" w:color="auto"/>
             </w:tcBorders>
@@ -7447,7 +7803,6 @@
           <w:tcPr>
             <w:tcW w:w="440" w:type="dxa"/>
             <w:tcBorders>
-              <w:top w:val="single" w:sz="4" w:space="0" w:color="auto"/>
               <w:left w:val="single" w:sz="4" w:space="0" w:color="auto"/>
             </w:tcBorders>
           </w:tcPr>
@@ -7514,6 +7869,9 @@
             <w:pPr>
               <w:jc w:val="center"/>
             </w:pPr>
+            <w:r>
+              <w:t>7</w:t>
+            </w:r>
           </w:p>
         </w:tc>
         <w:tc>
@@ -7555,7 +7913,11 @@
               <w:bottom w:val="single" w:sz="4" w:space="0" w:color="auto"/>
             </w:tcBorders>
           </w:tcPr>
-          <w:p/>
+          <w:p>
+            <w:r>
+              <w:t>7</w:t>
+            </w:r>
+          </w:p>
         </w:tc>
         <w:tc>
           <w:tcPr>
@@ -7886,7 +8248,19 @@
                   <w:rPr>
                     <w:rFonts w:ascii="Cambria Math" w:eastAsiaTheme="minorEastAsia" w:hAnsi="Cambria Math"/>
                   </w:rPr>
-                  <m:t>m→∞</m:t>
+                  <m:t>m→</m:t>
+                </m:r>
+                <m:r>
+                  <w:rPr>
+                    <w:rFonts w:ascii="Cambria Math" w:eastAsiaTheme="minorEastAsia" w:hAnsi="Cambria Math"/>
+                  </w:rPr>
+                  <m:t>+</m:t>
+                </m:r>
+                <m:r>
+                  <w:rPr>
+                    <w:rFonts w:ascii="Cambria Math" w:eastAsiaTheme="minorEastAsia" w:hAnsi="Cambria Math"/>
+                  </w:rPr>
+                  <m:t>∞</m:t>
                 </m:r>
               </m:lim>
             </m:limLow>
@@ -8108,9 +8482,98 @@
       <w:r>
         <w:rPr>
           <w:rFonts w:eastAsiaTheme="minorEastAsia"/>
-          <w:color w:val="FF0000"/>
-        </w:rPr>
-        <w:t>Pour une raison inconnue, on a :</w:t>
+        </w:rPr>
+        <w:t>Les durées sont générées dans un ordre croissant, donc on affecte toute</w:t>
+      </w:r>
+      <w:bookmarkStart w:id="0" w:name="_GoBack"/>
+      <w:bookmarkEnd w:id="0"/>
+      <w:r>
+        <w:rPr>
+          <w:rFonts w:eastAsiaTheme="minorEastAsia"/>
+        </w:rPr>
+        <w:t>s les tâches de la plus courte à la plus longue, ce qui oblige le fait qu’une machine à laquelle on vient d’affecter une tâche est actuellement la machine la plus longue (et donc la dernière à recevoir une nouvelle tâche). Si on répète cette règle lors de la distribution de tâches, on peut affirmer qu’une machine M</w:t>
+      </w:r>
+      <w:r>
+        <w:rPr>
+          <w:rFonts w:eastAsiaTheme="minorEastAsia"/>
+          <w:vertAlign w:val="subscript"/>
+        </w:rPr>
+        <w:t>i</w:t>
+      </w:r>
+      <w:r>
+        <w:rPr>
+          <w:rFonts w:eastAsiaTheme="minorEastAsia"/>
+        </w:rPr>
+        <w:t xml:space="preserve"> recevra obligatoirement la tâche </w:t>
+      </w:r>
+      <m:oMath>
+        <m:r>
+          <w:rPr>
+            <w:rFonts w:ascii="Cambria Math" w:eastAsiaTheme="minorEastAsia" w:hAnsi="Cambria Math"/>
+          </w:rPr>
+          <m:t>i</m:t>
+        </m:r>
+      </m:oMath>
+      <w:r>
+        <w:rPr>
+          <w:rFonts w:eastAsiaTheme="minorEastAsia"/>
+        </w:rPr>
+        <w:t xml:space="preserve">, </w:t>
+      </w:r>
+      <m:oMath>
+        <m:r>
+          <w:rPr>
+            <w:rFonts w:ascii="Cambria Math" w:eastAsiaTheme="minorEastAsia" w:hAnsi="Cambria Math"/>
+          </w:rPr>
+          <m:t>i+m</m:t>
+        </m:r>
+      </m:oMath>
+      <w:r>
+        <w:rPr>
+          <w:rFonts w:eastAsiaTheme="minorEastAsia"/>
+        </w:rPr>
+        <w:t xml:space="preserve">, </w:t>
+      </w:r>
+      <m:oMath>
+        <m:r>
+          <w:rPr>
+            <w:rFonts w:ascii="Cambria Math" w:eastAsiaTheme="minorEastAsia" w:hAnsi="Cambria Math"/>
+          </w:rPr>
+          <m:t>i+2*m</m:t>
+        </m:r>
+      </m:oMath>
+      <w:r>
+        <w:rPr>
+          <w:rFonts w:eastAsiaTheme="minorEastAsia"/>
+        </w:rPr>
+        <w:t xml:space="preserve">, etc… Or on sait qu’il n’y a que </w:t>
+      </w:r>
+      <m:oMath>
+        <m:r>
+          <w:rPr>
+            <w:rFonts w:ascii="Cambria Math" w:eastAsiaTheme="minorEastAsia" w:hAnsi="Cambria Math"/>
+          </w:rPr>
+          <m:t>2m+1</m:t>
+        </m:r>
+      </m:oMath>
+      <w:r>
+        <w:rPr>
+          <w:rFonts w:eastAsiaTheme="minorEastAsia"/>
+        </w:rPr>
+        <w:t xml:space="preserve"> tâches, donc la seule machine à recevoir 3 tâches (dont la dernière) est la machine M</w:t>
+      </w:r>
+      <w:r>
+        <w:rPr>
+          <w:rFonts w:eastAsiaTheme="minorEastAsia"/>
+          <w:vertAlign w:val="subscript"/>
+        </w:rPr>
+        <w:t>1</w:t>
+      </w:r>
+      <w:r>
+        <w:rPr>
+          <w:rFonts w:eastAsiaTheme="minorEastAsia"/>
+        </w:rPr>
+        <w:t>. On en conclue que :</w:t>
       </w:r>
     </w:p>
     <w:p>
@@ -8120,9 +8583,6 @@
         </w:rPr>
       </w:pPr>
       <m:oMathPara>
-        <m:oMathParaPr>
-          <m:jc m:val="center"/>
-        </m:oMathParaPr>
         <m:oMath>
           <m:sSub>
             <m:sSubPr>
@@ -8192,10 +8652,183 @@
             <w:rPr>
               <w:rFonts w:ascii="Cambria Math" w:eastAsiaTheme="minorEastAsia" w:hAnsi="Cambria Math"/>
             </w:rPr>
-            <m:t>=3+4*floor</m:t>
+            <m:t>=</m:t>
+          </m:r>
+          <m:sSub>
+            <m:sSubPr>
+              <m:ctrlPr>
+                <w:rPr>
+                  <w:rFonts w:ascii="Cambria Math" w:eastAsiaTheme="minorEastAsia" w:hAnsi="Cambria Math"/>
+                  <w:i/>
+                </w:rPr>
+              </m:ctrlPr>
+            </m:sSubPr>
+            <m:e>
+              <m:r>
+                <w:rPr>
+                  <w:rFonts w:ascii="Cambria Math" w:eastAsiaTheme="minorEastAsia" w:hAnsi="Cambria Math"/>
+                </w:rPr>
+                <m:t>d</m:t>
+              </m:r>
+            </m:e>
+            <m:sub>
+              <m:r>
+                <w:rPr>
+                  <w:rFonts w:ascii="Cambria Math" w:eastAsiaTheme="minorEastAsia" w:hAnsi="Cambria Math"/>
+                </w:rPr>
+                <m:t>1</m:t>
+              </m:r>
+            </m:sub>
+          </m:sSub>
+          <m:r>
+            <w:rPr>
+              <w:rFonts w:ascii="Cambria Math" w:eastAsiaTheme="minorEastAsia" w:hAnsi="Cambria Math"/>
+            </w:rPr>
+            <m:t>+</m:t>
+          </m:r>
+          <m:sSub>
+            <m:sSubPr>
+              <m:ctrlPr>
+                <w:rPr>
+                  <w:rFonts w:ascii="Cambria Math" w:eastAsiaTheme="minorEastAsia" w:hAnsi="Cambria Math"/>
+                  <w:i/>
+                </w:rPr>
+              </m:ctrlPr>
+            </m:sSubPr>
+            <m:e>
+              <m:r>
+                <w:rPr>
+                  <w:rFonts w:ascii="Cambria Math" w:eastAsiaTheme="minorEastAsia" w:hAnsi="Cambria Math"/>
+                </w:rPr>
+                <m:t>d</m:t>
+              </m:r>
+            </m:e>
+            <m:sub>
+              <m:r>
+                <w:rPr>
+                  <w:rFonts w:ascii="Cambria Math" w:eastAsiaTheme="minorEastAsia" w:hAnsi="Cambria Math"/>
+                </w:rPr>
+                <m:t>1+m</m:t>
+              </m:r>
+            </m:sub>
+          </m:sSub>
+          <m:r>
+            <w:rPr>
+              <w:rFonts w:ascii="Cambria Math" w:eastAsiaTheme="minorEastAsia" w:hAnsi="Cambria Math"/>
+            </w:rPr>
+            <m:t>+</m:t>
+          </m:r>
+          <m:sSub>
+            <m:sSubPr>
+              <m:ctrlPr>
+                <w:rPr>
+                  <w:rFonts w:ascii="Cambria Math" w:eastAsiaTheme="minorEastAsia" w:hAnsi="Cambria Math"/>
+                  <w:i/>
+                </w:rPr>
+              </m:ctrlPr>
+            </m:sSubPr>
+            <m:e>
+              <m:r>
+                <w:rPr>
+                  <w:rFonts w:ascii="Cambria Math" w:eastAsiaTheme="minorEastAsia" w:hAnsi="Cambria Math"/>
+                </w:rPr>
+                <m:t>d</m:t>
+              </m:r>
+            </m:e>
+            <m:sub>
+              <m:r>
+                <w:rPr>
+                  <w:rFonts w:ascii="Cambria Math" w:eastAsiaTheme="minorEastAsia" w:hAnsi="Cambria Math"/>
+                </w:rPr>
+                <m:t>2m+1</m:t>
+              </m:r>
+            </m:sub>
+          </m:sSub>
+        </m:oMath>
+      </m:oMathPara>
+    </w:p>
+    <w:p>
+      <w:pPr>
+        <w:rPr>
+          <w:rFonts w:eastAsiaTheme="minorEastAsia"/>
+        </w:rPr>
+      </w:pPr>
+      <m:oMathPara>
+        <m:oMath>
+          <m:sSub>
+            <m:sSubPr>
+              <m:ctrlPr>
+                <w:rPr>
+                  <w:rFonts w:ascii="Cambria Math" w:eastAsiaTheme="minorEastAsia" w:hAnsi="Cambria Math"/>
+                  <w:i/>
+                </w:rPr>
+              </m:ctrlPr>
+            </m:sSubPr>
+            <m:e>
+              <m:r>
+                <w:rPr>
+                  <w:rFonts w:ascii="Cambria Math" w:eastAsiaTheme="minorEastAsia" w:hAnsi="Cambria Math"/>
+                </w:rPr>
+                <m:t>T</m:t>
+              </m:r>
+            </m:e>
+            <m:sub>
+              <m:r>
+                <w:rPr>
+                  <w:rFonts w:ascii="Cambria Math" w:eastAsiaTheme="minorEastAsia" w:hAnsi="Cambria Math"/>
+                </w:rPr>
+                <m:t>LSA</m:t>
+              </m:r>
+            </m:sub>
+          </m:sSub>
+          <m:d>
+            <m:dPr>
+              <m:ctrlPr>
+                <w:rPr>
+                  <w:rFonts w:ascii="Cambria Math" w:eastAsiaTheme="minorEastAsia" w:hAnsi="Cambria Math"/>
+                  <w:i/>
+                </w:rPr>
+              </m:ctrlPr>
+            </m:dPr>
+            <m:e>
+              <m:sSub>
+                <m:sSubPr>
+                  <m:ctrlPr>
+                    <w:rPr>
+                      <w:rFonts w:ascii="Cambria Math" w:eastAsiaTheme="minorEastAsia" w:hAnsi="Cambria Math"/>
+                      <w:i/>
+                    </w:rPr>
+                  </m:ctrlPr>
+                </m:sSubPr>
+                <m:e>
+                  <m:r>
+                    <w:rPr>
+                      <w:rFonts w:ascii="Cambria Math" w:eastAsiaTheme="minorEastAsia" w:hAnsi="Cambria Math"/>
+                    </w:rPr>
+                    <m:t>I</m:t>
+                  </m:r>
+                </m:e>
+                <m:sub>
+                  <m:r>
+                    <w:rPr>
+                      <w:rFonts w:ascii="Cambria Math" w:eastAsiaTheme="minorEastAsia" w:hAnsi="Cambria Math"/>
+                    </w:rPr>
+                    <m:t>m</m:t>
+                  </m:r>
+                </m:sub>
+              </m:sSub>
+            </m:e>
+          </m:d>
+          <m:r>
+            <w:rPr>
+              <w:rFonts w:ascii="Cambria Math" w:eastAsiaTheme="minorEastAsia" w:hAnsi="Cambria Math"/>
+            </w:rPr>
+            <m:t>=</m:t>
           </m:r>
           <m:d>
             <m:dPr>
+              <m:begChr m:val="["/>
+              <m:endChr m:val="]"/>
               <m:ctrlPr>
                 <w:rPr>
                   <w:rFonts w:ascii="Cambria Math" w:eastAsiaTheme="minorEastAsia" w:hAnsi="Cambria Math"/>
@@ -8210,20 +8843,31 @@
                 </w:rPr>
                 <m:t>m</m:t>
               </m:r>
-              <m:r>
-                <m:rPr>
-                  <m:lit/>
-                </m:rPr>
+            </m:e>
+          </m:d>
+          <m:r>
+            <w:rPr>
+              <w:rFonts w:ascii="Cambria Math" w:eastAsiaTheme="minorEastAsia" w:hAnsi="Cambria Math"/>
+            </w:rPr>
+            <m:t>+</m:t>
+          </m:r>
+          <m:d>
+            <m:dPr>
+              <m:begChr m:val="["/>
+              <m:endChr m:val="]"/>
+              <m:ctrlPr>
                 <w:rPr>
                   <w:rFonts w:ascii="Cambria Math" w:eastAsiaTheme="minorEastAsia" w:hAnsi="Cambria Math"/>
+                  <w:i/>
                 </w:rPr>
-                <m:t>/</m:t>
-              </m:r>
+              </m:ctrlPr>
+            </m:dPr>
+            <m:e>
               <m:r>
                 <w:rPr>
                   <w:rFonts w:ascii="Cambria Math" w:eastAsiaTheme="minorEastAsia" w:hAnsi="Cambria Math"/>
                 </w:rPr>
-                <m:t>2</m:t>
+                <m:t>m+x</m:t>
               </m:r>
             </m:e>
           </m:d>
@@ -8231,7 +8875,265 @@
             <w:rPr>
               <w:rFonts w:ascii="Cambria Math" w:eastAsiaTheme="minorEastAsia" w:hAnsi="Cambria Math"/>
             </w:rPr>
-            <m:t>+5*floor</m:t>
+            <m:t>+</m:t>
+          </m:r>
+          <m:d>
+            <m:dPr>
+              <m:begChr m:val="["/>
+              <m:endChr m:val="]"/>
+              <m:ctrlPr>
+                <w:rPr>
+                  <w:rFonts w:ascii="Cambria Math" w:eastAsiaTheme="minorEastAsia" w:hAnsi="Cambria Math"/>
+                  <w:i/>
+                </w:rPr>
+              </m:ctrlPr>
+            </m:dPr>
+            <m:e>
+              <m:r>
+                <w:rPr>
+                  <w:rFonts w:ascii="Cambria Math" w:eastAsiaTheme="minorEastAsia" w:hAnsi="Cambria Math"/>
+                </w:rPr>
+                <m:t>m-1</m:t>
+              </m:r>
+            </m:e>
+          </m:d>
+        </m:oMath>
+      </m:oMathPara>
+    </w:p>
+    <w:p>
+      <w:pPr>
+        <w:rPr>
+          <w:rFonts w:eastAsiaTheme="minorEastAsia"/>
+        </w:rPr>
+      </w:pPr>
+      <w:r>
+        <w:rPr>
+          <w:rFonts w:eastAsiaTheme="minorEastAsia"/>
+        </w:rPr>
+        <w:t xml:space="preserve">On peut calculer </w:t>
+      </w:r>
+      <m:oMath>
+        <m:r>
+          <w:rPr>
+            <w:rFonts w:ascii="Cambria Math" w:eastAsiaTheme="minorEastAsia" w:hAnsi="Cambria Math"/>
+          </w:rPr>
+          <m:t>x</m:t>
+        </m:r>
+      </m:oMath>
+      <w:r>
+        <w:rPr>
+          <w:rFonts w:eastAsiaTheme="minorEastAsia"/>
+        </w:rPr>
+        <w:t xml:space="preserve"> en sachant que la tâche </w:t>
+      </w:r>
+      <m:oMath>
+        <m:r>
+          <w:rPr>
+            <w:rFonts w:ascii="Cambria Math" w:eastAsiaTheme="minorEastAsia" w:hAnsi="Cambria Math"/>
+          </w:rPr>
+          <m:t>m+1</m:t>
+        </m:r>
+      </m:oMath>
+      <w:r>
+        <w:rPr>
+          <w:rFonts w:eastAsiaTheme="minorEastAsia"/>
+        </w:rPr>
+        <w:t xml:space="preserve"> vaut </w:t>
+      </w:r>
+      <m:oMath>
+        <m:r>
+          <w:rPr>
+            <w:rFonts w:ascii="Cambria Math" w:eastAsiaTheme="minorEastAsia" w:hAnsi="Cambria Math"/>
+          </w:rPr>
+          <m:t>division euclidienne</m:t>
+        </m:r>
+        <m:d>
+          <m:dPr>
+            <m:ctrlPr>
+              <w:rPr>
+                <w:rFonts w:ascii="Cambria Math" w:eastAsiaTheme="minorEastAsia" w:hAnsi="Cambria Math"/>
+                <w:i/>
+              </w:rPr>
+            </m:ctrlPr>
+          </m:dPr>
+          <m:e>
+            <m:f>
+              <m:fPr>
+                <m:ctrlPr>
+                  <w:rPr>
+                    <w:rFonts w:ascii="Cambria Math" w:eastAsiaTheme="minorEastAsia" w:hAnsi="Cambria Math"/>
+                    <w:i/>
+                  </w:rPr>
+                </m:ctrlPr>
+              </m:fPr>
+              <m:num>
+                <m:r>
+                  <w:rPr>
+                    <w:rFonts w:ascii="Cambria Math" w:eastAsiaTheme="minorEastAsia" w:hAnsi="Cambria Math"/>
+                  </w:rPr>
+                  <m:t>m-1</m:t>
+                </m:r>
+              </m:num>
+              <m:den>
+                <m:r>
+                  <w:rPr>
+                    <w:rFonts w:ascii="Cambria Math" w:eastAsiaTheme="minorEastAsia" w:hAnsi="Cambria Math"/>
+                  </w:rPr>
+                  <m:t>2</m:t>
+                </m:r>
+              </m:den>
+            </m:f>
+          </m:e>
+        </m:d>
+      </m:oMath>
+      <w:r>
+        <w:rPr>
+          <w:rFonts w:eastAsiaTheme="minorEastAsia"/>
+        </w:rPr>
+        <w:t xml:space="preserve">.  </w:t>
+      </w:r>
+      <w:r>
+        <w:rPr>
+          <w:rFonts w:eastAsiaTheme="minorEastAsia"/>
+        </w:rPr>
+        <w:t xml:space="preserve">On sait que </w:t>
+      </w:r>
+      <m:oMath>
+        <m:sSub>
+          <m:sSubPr>
+            <m:ctrlPr>
+              <w:rPr>
+                <w:rFonts w:ascii="Cambria Math" w:eastAsiaTheme="minorEastAsia" w:hAnsi="Cambria Math"/>
+                <w:i/>
+              </w:rPr>
+            </m:ctrlPr>
+          </m:sSubPr>
+          <m:e>
+            <m:r>
+              <w:rPr>
+                <w:rFonts w:ascii="Cambria Math" w:eastAsiaTheme="minorEastAsia" w:hAnsi="Cambria Math"/>
+              </w:rPr>
+              <m:t>d</m:t>
+            </m:r>
+          </m:e>
+          <m:sub>
+            <m:r>
+              <w:rPr>
+                <w:rFonts w:ascii="Cambria Math" w:eastAsiaTheme="minorEastAsia" w:hAnsi="Cambria Math"/>
+              </w:rPr>
+              <m:t>2m+1</m:t>
+            </m:r>
+          </m:sub>
+        </m:sSub>
+        <m:r>
+          <w:rPr>
+            <w:rFonts w:ascii="Cambria Math" w:eastAsiaTheme="minorEastAsia" w:hAnsi="Cambria Math"/>
+          </w:rPr>
+          <m:t>=m-1</m:t>
+        </m:r>
+      </m:oMath>
+      <w:r>
+        <w:rPr>
+          <w:rFonts w:eastAsiaTheme="minorEastAsia"/>
+        </w:rPr>
+        <w:t xml:space="preserve">. </w:t>
+      </w:r>
+      <w:r>
+        <w:rPr>
+          <w:rFonts w:eastAsiaTheme="minorEastAsia"/>
+        </w:rPr>
+        <w:t>Soit :</w:t>
+      </w:r>
+    </w:p>
+    <w:p>
+      <w:pPr>
+        <w:rPr>
+          <w:rFonts w:eastAsiaTheme="minorEastAsia"/>
+        </w:rPr>
+      </w:pPr>
+      <m:oMathPara>
+        <m:oMath>
+          <m:sSub>
+            <m:sSubPr>
+              <m:ctrlPr>
+                <w:rPr>
+                  <w:rFonts w:ascii="Cambria Math" w:eastAsiaTheme="minorEastAsia" w:hAnsi="Cambria Math"/>
+                  <w:i/>
+                </w:rPr>
+              </m:ctrlPr>
+            </m:sSubPr>
+            <m:e>
+              <m:r>
+                <w:rPr>
+                  <w:rFonts w:ascii="Cambria Math" w:eastAsiaTheme="minorEastAsia" w:hAnsi="Cambria Math"/>
+                </w:rPr>
+                <m:t>T</m:t>
+              </m:r>
+            </m:e>
+            <m:sub>
+              <m:r>
+                <w:rPr>
+                  <w:rFonts w:ascii="Cambria Math" w:eastAsiaTheme="minorEastAsia" w:hAnsi="Cambria Math"/>
+                </w:rPr>
+                <m:t>LSA</m:t>
+              </m:r>
+            </m:sub>
+          </m:sSub>
+          <m:d>
+            <m:dPr>
+              <m:ctrlPr>
+                <w:rPr>
+                  <w:rFonts w:ascii="Cambria Math" w:eastAsiaTheme="minorEastAsia" w:hAnsi="Cambria Math"/>
+                  <w:i/>
+                </w:rPr>
+              </m:ctrlPr>
+            </m:dPr>
+            <m:e>
+              <m:sSub>
+                <m:sSubPr>
+                  <m:ctrlPr>
+                    <w:rPr>
+                      <w:rFonts w:ascii="Cambria Math" w:eastAsiaTheme="minorEastAsia" w:hAnsi="Cambria Math"/>
+                      <w:i/>
+                    </w:rPr>
+                  </m:ctrlPr>
+                </m:sSubPr>
+                <m:e>
+                  <m:r>
+                    <w:rPr>
+                      <w:rFonts w:ascii="Cambria Math" w:eastAsiaTheme="minorEastAsia" w:hAnsi="Cambria Math"/>
+                    </w:rPr>
+                    <m:t>I</m:t>
+                  </m:r>
+                </m:e>
+                <m:sub>
+                  <m:r>
+                    <w:rPr>
+                      <w:rFonts w:ascii="Cambria Math" w:eastAsiaTheme="minorEastAsia" w:hAnsi="Cambria Math"/>
+                    </w:rPr>
+                    <m:t>m</m:t>
+                  </m:r>
+                </m:sub>
+              </m:sSub>
+            </m:e>
+          </m:d>
+          <m:r>
+            <w:rPr>
+              <w:rFonts w:ascii="Cambria Math" w:eastAsiaTheme="minorEastAsia" w:hAnsi="Cambria Math"/>
+            </w:rPr>
+            <m:t>=4m+division</m:t>
+          </m:r>
+          <m:r>
+            <w:rPr>
+              <w:rFonts w:ascii="Cambria Math" w:eastAsiaTheme="minorEastAsia" w:hAnsi="Cambria Math"/>
+            </w:rPr>
+            <m:t xml:space="preserve"> </m:t>
+          </m:r>
+          <m:r>
+            <w:rPr>
+              <w:rFonts w:ascii="Cambria Math" w:eastAsiaTheme="minorEastAsia" w:hAnsi="Cambria Math"/>
+            </w:rPr>
+            <m:t>euclidienne</m:t>
           </m:r>
           <m:d>
             <m:dPr>
@@ -8243,39 +9145,32 @@
               </m:ctrlPr>
             </m:dPr>
             <m:e>
-              <m:d>
-                <m:dPr>
+              <m:f>
+                <m:fPr>
                   <m:ctrlPr>
                     <w:rPr>
                       <w:rFonts w:ascii="Cambria Math" w:eastAsiaTheme="minorEastAsia" w:hAnsi="Cambria Math"/>
                       <w:i/>
                     </w:rPr>
                   </m:ctrlPr>
-                </m:dPr>
-                <m:e>
+                </m:fPr>
+                <m:num>
                   <m:r>
                     <w:rPr>
                       <w:rFonts w:ascii="Cambria Math" w:eastAsiaTheme="minorEastAsia" w:hAnsi="Cambria Math"/>
                     </w:rPr>
-                    <m:t>m-1</m:t>
+                    <m:t>m-3</m:t>
                   </m:r>
-                </m:e>
-              </m:d>
-              <m:r>
-                <m:rPr>
-                  <m:lit/>
-                </m:rPr>
-                <w:rPr>
-                  <w:rFonts w:ascii="Cambria Math" w:eastAsiaTheme="minorEastAsia" w:hAnsi="Cambria Math"/>
-                </w:rPr>
-                <m:t>/</m:t>
-              </m:r>
-              <m:r>
-                <w:rPr>
-                  <w:rFonts w:ascii="Cambria Math" w:eastAsiaTheme="minorEastAsia" w:hAnsi="Cambria Math"/>
-                </w:rPr>
-                <m:t>2</m:t>
-              </m:r>
+                </m:num>
+                <m:den>
+                  <m:r>
+                    <w:rPr>
+                      <w:rFonts w:ascii="Cambria Math" w:eastAsiaTheme="minorEastAsia" w:hAnsi="Cambria Math"/>
+                    </w:rPr>
+                    <m:t>2</m:t>
+                  </m:r>
+                </m:den>
+              </m:f>
             </m:e>
           </m:d>
         </m:oMath>
@@ -8394,7 +9289,51 @@
           <w:rPr>
             <w:rFonts w:ascii="Cambria Math" w:eastAsiaTheme="minorEastAsia" w:hAnsi="Cambria Math"/>
           </w:rPr>
-          <m:t>=3 + 4*2+5*2=3+8+10=21</m:t>
+          <m:t>=4*5+div</m:t>
+        </m:r>
+        <m:d>
+          <m:dPr>
+            <m:ctrlPr>
+              <w:rPr>
+                <w:rFonts w:ascii="Cambria Math" w:eastAsiaTheme="minorEastAsia" w:hAnsi="Cambria Math"/>
+                <w:i/>
+              </w:rPr>
+            </m:ctrlPr>
+          </m:dPr>
+          <m:e>
+            <m:f>
+              <m:fPr>
+                <m:ctrlPr>
+                  <w:rPr>
+                    <w:rFonts w:ascii="Cambria Math" w:eastAsiaTheme="minorEastAsia" w:hAnsi="Cambria Math"/>
+                    <w:i/>
+                  </w:rPr>
+                </m:ctrlPr>
+              </m:fPr>
+              <m:num>
+                <m:r>
+                  <w:rPr>
+                    <w:rFonts w:ascii="Cambria Math" w:eastAsiaTheme="minorEastAsia" w:hAnsi="Cambria Math"/>
+                  </w:rPr>
+                  <m:t>2</m:t>
+                </m:r>
+              </m:num>
+              <m:den>
+                <m:r>
+                  <w:rPr>
+                    <w:rFonts w:ascii="Cambria Math" w:eastAsiaTheme="minorEastAsia" w:hAnsi="Cambria Math"/>
+                  </w:rPr>
+                  <m:t>2</m:t>
+                </m:r>
+              </m:den>
+            </m:f>
+          </m:e>
+        </m:d>
+        <m:r>
+          <w:rPr>
+            <w:rFonts w:ascii="Cambria Math" w:eastAsiaTheme="minorEastAsia" w:hAnsi="Cambria Math"/>
+          </w:rPr>
+          <m:t>=20+1=21</m:t>
         </m:r>
       </m:oMath>
     </w:p>
@@ -9443,6 +10382,7 @@
           </w:tcPr>
           <w:p>
             <w:r>
+              <w:lastRenderedPageBreak/>
               <w:t>M4</w:t>
             </w:r>
           </w:p>
@@ -10049,8 +10989,46 @@
               <w:rPr>
                 <w:rFonts w:ascii="Cambria Math" w:eastAsiaTheme="minorEastAsia" w:hAnsi="Cambria Math"/>
               </w:rPr>
-              <m:t>3+4*(m/2)+5*(m+1/2)</m:t>
-            </m:r>
+              <m:t>4m+div</m:t>
+            </m:r>
+            <m:d>
+              <m:dPr>
+                <m:ctrlPr>
+                  <w:rPr>
+                    <w:rFonts w:ascii="Cambria Math" w:eastAsiaTheme="minorEastAsia" w:hAnsi="Cambria Math"/>
+                    <w:i/>
+                  </w:rPr>
+                </m:ctrlPr>
+              </m:dPr>
+              <m:e>
+                <m:f>
+                  <m:fPr>
+                    <m:ctrlPr>
+                      <w:rPr>
+                        <w:rFonts w:ascii="Cambria Math" w:eastAsiaTheme="minorEastAsia" w:hAnsi="Cambria Math"/>
+                        <w:i/>
+                      </w:rPr>
+                    </m:ctrlPr>
+                  </m:fPr>
+                  <m:num>
+                    <m:r>
+                      <w:rPr>
+                        <w:rFonts w:ascii="Cambria Math" w:eastAsiaTheme="minorEastAsia" w:hAnsi="Cambria Math"/>
+                      </w:rPr>
+                      <m:t>m-3</m:t>
+                    </m:r>
+                  </m:num>
+                  <m:den>
+                    <m:r>
+                      <w:rPr>
+                        <w:rFonts w:ascii="Cambria Math" w:eastAsiaTheme="minorEastAsia" w:hAnsi="Cambria Math"/>
+                      </w:rPr>
+                      <m:t>2</m:t>
+                    </m:r>
+                  </m:den>
+                </m:f>
+              </m:e>
+            </m:d>
           </m:num>
           <m:den>
             <m:r>
@@ -10104,7 +11082,19 @@
                   <w:rPr>
                     <w:rFonts w:ascii="Cambria Math" w:eastAsiaTheme="minorEastAsia" w:hAnsi="Cambria Math"/>
                   </w:rPr>
-                  <m:t>m→∞</m:t>
+                  <m:t>m→</m:t>
+                </m:r>
+                <m:r>
+                  <w:rPr>
+                    <w:rFonts w:ascii="Cambria Math" w:eastAsiaTheme="minorEastAsia" w:hAnsi="Cambria Math"/>
+                  </w:rPr>
+                  <m:t>+</m:t>
+                </m:r>
+                <m:r>
+                  <w:rPr>
+                    <w:rFonts w:ascii="Cambria Math" w:eastAsiaTheme="minorEastAsia" w:hAnsi="Cambria Math"/>
+                  </w:rPr>
+                  <m:t>∞</m:t>
                 </m:r>
               </m:lim>
             </m:limLow>
@@ -10124,7 +11114,7 @@
                   <w:rPr>
                     <w:rFonts w:ascii="Cambria Math" w:eastAsiaTheme="minorEastAsia" w:hAnsi="Cambria Math"/>
                   </w:rPr>
-                  <m:t>3+</m:t>
+                  <m:t>4m+</m:t>
                 </m:r>
                 <m:f>
                   <m:fPr>
@@ -10140,39 +11130,7 @@
                       <w:rPr>
                         <w:rFonts w:ascii="Cambria Math" w:eastAsiaTheme="minorEastAsia" w:hAnsi="Cambria Math"/>
                       </w:rPr>
-                      <m:t>4m</m:t>
-                    </m:r>
-                  </m:num>
-                  <m:den>
-                    <m:r>
-                      <w:rPr>
-                        <w:rFonts w:ascii="Cambria Math" w:eastAsiaTheme="minorEastAsia" w:hAnsi="Cambria Math"/>
-                      </w:rPr>
-                      <m:t>2</m:t>
-                    </m:r>
-                  </m:den>
-                </m:f>
-                <m:r>
-                  <w:rPr>
-                    <w:rFonts w:ascii="Cambria Math" w:eastAsiaTheme="minorEastAsia" w:hAnsi="Cambria Math"/>
-                  </w:rPr>
-                  <m:t>+</m:t>
-                </m:r>
-                <m:f>
-                  <m:fPr>
-                    <m:ctrlPr>
-                      <w:rPr>
-                        <w:rFonts w:ascii="Cambria Math" w:eastAsiaTheme="minorEastAsia" w:hAnsi="Cambria Math"/>
-                        <w:i/>
-                      </w:rPr>
-                    </m:ctrlPr>
-                  </m:fPr>
-                  <m:num>
-                    <m:r>
-                      <w:rPr>
-                        <w:rFonts w:ascii="Cambria Math" w:eastAsiaTheme="minorEastAsia" w:hAnsi="Cambria Math"/>
-                      </w:rPr>
-                      <m:t>5m</m:t>
+                      <m:t>m</m:t>
                     </m:r>
                   </m:num>
                   <m:den>
@@ -10228,6 +11186,12 @@
                   </w:rPr>
                   <m:t>9</m:t>
                 </m:r>
+                <m:r>
+                  <w:rPr>
+                    <w:rFonts w:ascii="Cambria Math" w:eastAsiaTheme="minorEastAsia" w:hAnsi="Cambria Math"/>
+                  </w:rPr>
+                  <m:t>m</m:t>
+                </m:r>
               </m:num>
               <m:den>
                 <m:r>
@@ -10246,6 +11210,12 @@
               </w:rPr>
               <m:t>3</m:t>
             </m:r>
+            <m:r>
+              <w:rPr>
+                <w:rFonts w:ascii="Cambria Math" w:eastAsiaTheme="minorEastAsia" w:hAnsi="Cambria Math"/>
+              </w:rPr>
+              <m:t>m</m:t>
+            </m:r>
           </m:den>
         </m:f>
         <m:r>
@@ -10296,6 +11266,56 @@
     </w:sectPr>
   </w:body>
 </w:document>
+</file>
+
+<file path=word/endnotes.xml><?xml version="1.0" encoding="utf-8"?>
+<w:endnotes xmlns:wpc="http://schemas.microsoft.com/office/word/2010/wordprocessingCanvas" xmlns:cx="http://schemas.microsoft.com/office/drawing/2014/chartex" xmlns:cx1="http://schemas.microsoft.com/office/drawing/2015/9/8/chartex" xmlns:cx2="http://schemas.microsoft.com/office/drawing/2015/10/21/chartex" xmlns:cx3="http://schemas.microsoft.com/office/drawing/2016/5/9/chartex" xmlns:cx4="http://schemas.microsoft.com/office/drawing/2016/5/10/chartex" xmlns:cx5="http://schemas.microsoft.com/office/drawing/2016/5/11/chartex" xmlns:cx6="http://schemas.microsoft.com/office/drawing/2016/5/12/chartex" xmlns:cx7="http://schemas.microsoft.com/office/drawing/2016/5/13/chartex" xmlns:cx8="http://schemas.microsoft.com/office/drawing/2016/5/14/chartex" xmlns:mc="http://schemas.openxmlformats.org/markup-compatibility/2006" xmlns:aink="http://schemas.microsoft.com/office/drawing/2016/ink" xmlns:am3d="http://schemas.microsoft.com/office/drawing/2017/model3d" xmlns:o="urn:schemas-microsoft-com:office:office" xmlns:r="http://schemas.openxmlformats.org/officeDocument/2006/relationships" xmlns:m="http://schemas.openxmlformats.org/officeDocument/2006/math" xmlns:v="urn:schemas-microsoft-com:vml" xmlns:wp14="http://schemas.microsoft.com/office/word/2010/wordprocessingDrawing" xmlns:wp="http://schemas.openxmlformats.org/drawingml/2006/wordprocessingDrawing" xmlns:w10="urn:schemas-microsoft-com:office:word" xmlns:w="http://schemas.openxmlformats.org/wordprocessingml/2006/main" xmlns:w14="http://schemas.microsoft.com/office/word/2010/wordml" xmlns:w15="http://schemas.microsoft.com/office/word/2012/wordml" xmlns:w16cid="http://schemas.microsoft.com/office/word/2016/wordml/cid" xmlns:w16se="http://schemas.microsoft.com/office/word/2015/wordml/symex" xmlns:wpg="http://schemas.microsoft.com/office/word/2010/wordprocessingGroup" xmlns:wpi="http://schemas.microsoft.com/office/word/2010/wordprocessingInk" xmlns:wne="http://schemas.microsoft.com/office/word/2006/wordml" xmlns:wps="http://schemas.microsoft.com/office/word/2010/wordprocessingShape" mc:Ignorable="w14 w15 w16se w16cid wp14">
+  <w:endnote w:type="separator" w:id="-1">
+    <w:p>
+      <w:pPr>
+        <w:spacing w:after="0" w:line="240" w:lineRule="auto"/>
+      </w:pPr>
+      <w:r>
+        <w:separator/>
+      </w:r>
+    </w:p>
+  </w:endnote>
+  <w:endnote w:type="continuationSeparator" w:id="0">
+    <w:p>
+      <w:pPr>
+        <w:spacing w:after="0" w:line="240" w:lineRule="auto"/>
+      </w:pPr>
+      <w:r>
+        <w:continuationSeparator/>
+      </w:r>
+    </w:p>
+  </w:endnote>
+</w:endnotes>
+</file>
+
+<file path=word/footnotes.xml><?xml version="1.0" encoding="utf-8"?>
+<w:footnotes xmlns:wpc="http://schemas.microsoft.com/office/word/2010/wordprocessingCanvas" xmlns:cx="http://schemas.microsoft.com/office/drawing/2014/chartex" xmlns:cx1="http://schemas.microsoft.com/office/drawing/2015/9/8/chartex" xmlns:cx2="http://schemas.microsoft.com/office/drawing/2015/10/21/chartex" xmlns:cx3="http://schemas.microsoft.com/office/drawing/2016/5/9/chartex" xmlns:cx4="http://schemas.microsoft.com/office/drawing/2016/5/10/chartex" xmlns:cx5="http://schemas.microsoft.com/office/drawing/2016/5/11/chartex" xmlns:cx6="http://schemas.microsoft.com/office/drawing/2016/5/12/chartex" xmlns:cx7="http://schemas.microsoft.com/office/drawing/2016/5/13/chartex" xmlns:cx8="http://schemas.microsoft.com/office/drawing/2016/5/14/chartex" xmlns:mc="http://schemas.openxmlformats.org/markup-compatibility/2006" xmlns:aink="http://schemas.microsoft.com/office/drawing/2016/ink" xmlns:am3d="http://schemas.microsoft.com/office/drawing/2017/model3d" xmlns:o="urn:schemas-microsoft-com:office:office" xmlns:r="http://schemas.openxmlformats.org/officeDocument/2006/relationships" xmlns:m="http://schemas.openxmlformats.org/officeDocument/2006/math" xmlns:v="urn:schemas-microsoft-com:vml" xmlns:wp14="http://schemas.microsoft.com/office/word/2010/wordprocessingDrawing" xmlns:wp="http://schemas.openxmlformats.org/drawingml/2006/wordprocessingDrawing" xmlns:w10="urn:schemas-microsoft-com:office:word" xmlns:w="http://schemas.openxmlformats.org/wordprocessingml/2006/main" xmlns:w14="http://schemas.microsoft.com/office/word/2010/wordml" xmlns:w15="http://schemas.microsoft.com/office/word/2012/wordml" xmlns:w16cid="http://schemas.microsoft.com/office/word/2016/wordml/cid" xmlns:w16se="http://schemas.microsoft.com/office/word/2015/wordml/symex" xmlns:wpg="http://schemas.microsoft.com/office/word/2010/wordprocessingGroup" xmlns:wpi="http://schemas.microsoft.com/office/word/2010/wordprocessingInk" xmlns:wne="http://schemas.microsoft.com/office/word/2006/wordml" xmlns:wps="http://schemas.microsoft.com/office/word/2010/wordprocessingShape" mc:Ignorable="w14 w15 w16se w16cid wp14">
+  <w:footnote w:type="separator" w:id="-1">
+    <w:p>
+      <w:pPr>
+        <w:spacing w:after="0" w:line="240" w:lineRule="auto"/>
+      </w:pPr>
+      <w:r>
+        <w:separator/>
+      </w:r>
+    </w:p>
+  </w:footnote>
+  <w:footnote w:type="continuationSeparator" w:id="0">
+    <w:p>
+      <w:pPr>
+        <w:spacing w:after="0" w:line="240" w:lineRule="auto"/>
+      </w:pPr>
+      <w:r>
+        <w:continuationSeparator/>
+      </w:r>
+    </w:p>
+  </w:footnote>
+</w:footnotes>
 </file>
 
 <file path=word/numbering.xml><?xml version="1.0" encoding="utf-8"?>
@@ -11048,6 +12068,89 @@
       <w:spacing w:val="15"/>
     </w:rPr>
   </w:style>
+  <w:style w:type="paragraph" w:styleId="En-tte">
+    <w:name w:val="header"/>
+    <w:basedOn w:val="Normal"/>
+    <w:link w:val="En-tteCar"/>
+    <w:uiPriority w:val="99"/>
+    <w:unhideWhenUsed/>
+    <w:rsid w:val="00FC75D3"/>
+    <w:pPr>
+      <w:tabs>
+        <w:tab w:val="center" w:pos="4536"/>
+        <w:tab w:val="right" w:pos="9072"/>
+      </w:tabs>
+      <w:spacing w:after="0" w:line="240" w:lineRule="auto"/>
+    </w:pPr>
+  </w:style>
+  <w:style w:type="character" w:customStyle="1" w:styleId="En-tteCar">
+    <w:name w:val="En-tête Car"/>
+    <w:basedOn w:val="Policepardfaut"/>
+    <w:link w:val="En-tte"/>
+    <w:uiPriority w:val="99"/>
+    <w:rsid w:val="00FC75D3"/>
+  </w:style>
+  <w:style w:type="paragraph" w:styleId="Pieddepage">
+    <w:name w:val="footer"/>
+    <w:basedOn w:val="Normal"/>
+    <w:link w:val="PieddepageCar"/>
+    <w:uiPriority w:val="99"/>
+    <w:unhideWhenUsed/>
+    <w:rsid w:val="00FC75D3"/>
+    <w:pPr>
+      <w:tabs>
+        <w:tab w:val="center" w:pos="4536"/>
+        <w:tab w:val="right" w:pos="9072"/>
+      </w:tabs>
+      <w:spacing w:after="0" w:line="240" w:lineRule="auto"/>
+    </w:pPr>
+  </w:style>
+  <w:style w:type="character" w:customStyle="1" w:styleId="PieddepageCar">
+    <w:name w:val="Pied de page Car"/>
+    <w:basedOn w:val="Policepardfaut"/>
+    <w:link w:val="Pieddepage"/>
+    <w:uiPriority w:val="99"/>
+    <w:rsid w:val="00FC75D3"/>
+  </w:style>
+  <w:style w:type="paragraph" w:styleId="Notedebasdepage">
+    <w:name w:val="footnote text"/>
+    <w:basedOn w:val="Normal"/>
+    <w:link w:val="NotedebasdepageCar"/>
+    <w:uiPriority w:val="99"/>
+    <w:semiHidden/>
+    <w:unhideWhenUsed/>
+    <w:rsid w:val="00FC75D3"/>
+    <w:pPr>
+      <w:spacing w:after="0" w:line="240" w:lineRule="auto"/>
+    </w:pPr>
+    <w:rPr>
+      <w:sz w:val="20"/>
+      <w:szCs w:val="20"/>
+    </w:rPr>
+  </w:style>
+  <w:style w:type="character" w:customStyle="1" w:styleId="NotedebasdepageCar">
+    <w:name w:val="Note de bas de page Car"/>
+    <w:basedOn w:val="Policepardfaut"/>
+    <w:link w:val="Notedebasdepage"/>
+    <w:uiPriority w:val="99"/>
+    <w:semiHidden/>
+    <w:rsid w:val="00FC75D3"/>
+    <w:rPr>
+      <w:sz w:val="20"/>
+      <w:szCs w:val="20"/>
+    </w:rPr>
+  </w:style>
+  <w:style w:type="character" w:styleId="Appelnotedebasdep">
+    <w:name w:val="footnote reference"/>
+    <w:basedOn w:val="Policepardfaut"/>
+    <w:uiPriority w:val="99"/>
+    <w:semiHidden/>
+    <w:unhideWhenUsed/>
+    <w:rsid w:val="00FC75D3"/>
+    <w:rPr>
+      <w:vertAlign w:val="superscript"/>
+    </w:rPr>
+  </w:style>
 </w:styles>
 </file>
 
@@ -11344,4 +12447,16 @@
     </a:ext>
   </a:extLst>
 </a:theme>
+</file>
+
+<file path=customXml/item1.xml><?xml version="1.0" encoding="utf-8"?>
+<b:Sources xmlns:b="http://schemas.openxmlformats.org/officeDocument/2006/bibliography" xmlns="http://schemas.openxmlformats.org/officeDocument/2006/bibliography" SelectedStyle="\APASixthEditionOfficeOnline.xsl" StyleName="APA" Version="6"/>
+</file>
+
+<file path=customXml/itemProps1.xml><?xml version="1.0" encoding="utf-8"?>
+<ds:datastoreItem xmlns:ds="http://schemas.openxmlformats.org/officeDocument/2006/customXml" ds:itemID="{B2C53155-22B4-4E3C-93E7-510D42F98E76}">
+  <ds:schemaRefs>
+    <ds:schemaRef ds:uri="http://schemas.openxmlformats.org/officeDocument/2006/bibliography"/>
+  </ds:schemaRefs>
+</ds:datastoreItem>
 </file>
</xml_diff>